<commit_message>
chore(docs): update plan test and strategy test
</commit_message>
<xml_diff>
--- a/docs/auth_router-PlanTest.docx
+++ b/docs/auth_router-PlanTest.docx
@@ -23,10 +23,26 @@
         <w:t> :</w:t>
       </w:r>
       <w:r>
-        <w:t xml:space="preserve"> Le but de ce plan de test est de tester la route authentification du backend de l’application. La connexion et la déconnexion sont testé.</w:t>
-      </w:r>
-      <w:r>
-        <w:t xml:space="preserve"> Des tests unitaires sont effectués pour tester les méthodes et des tests end to end sont effectués pour tester l’interaction entre le frontend et le backend.</w:t>
+        <w:t xml:space="preserve"> </w:t>
+      </w:r>
+      <w:r>
+        <w:t xml:space="preserve">Test de la route « authentification » </w:t>
+      </w:r>
+      <w:r>
+        <w:t>du</w:t>
+      </w:r>
+      <w:r>
+        <w:t xml:space="preserve"> backend.</w:t>
+      </w:r>
+    </w:p>
+    <w:p>
+      <w:r>
+        <w:t>Test de la connexion et déconnexion.</w:t>
+      </w:r>
+    </w:p>
+    <w:p>
+      <w:r>
+        <w:t>Tests à effectuer : Unitaires et End to End</w:t>
       </w:r>
     </w:p>
     <w:p>
@@ -58,7 +74,10 @@
         <w:t> :</w:t>
       </w:r>
       <w:r>
-        <w:t xml:space="preserve"> Saisies</w:t>
+        <w:t xml:space="preserve"> </w:t>
+      </w:r>
+      <w:r>
+        <w:t>authentification</w:t>
       </w:r>
     </w:p>
     <w:p>
@@ -74,16 +93,15 @@
         <w:t> :</w:t>
       </w:r>
       <w:r>
-        <w:t xml:space="preserve"> Ce plan de test permet de vérifier le bon fonctionnement des saisies de connexion et la validité de la connexion et de la déconnexion.</w:t>
-      </w:r>
-      <w:r>
-        <w:t xml:space="preserve"> La création de l’utilisateur n’est pas </w:t>
-      </w:r>
-      <w:r>
-        <w:t>testée</w:t>
-      </w:r>
-      <w:r>
-        <w:t xml:space="preserve"> dans ce plan de test mais dans le plan de test « user ».</w:t>
+        <w:t xml:space="preserve"> </w:t>
+      </w:r>
+      <w:r>
+        <w:t>Objectif : Vérifier les saisies, la connexion et la déconnexion.</w:t>
+      </w:r>
+    </w:p>
+    <w:p>
+      <w:r>
+        <w:t>Création de l’utilisateur non testé ici mais dans le plan de test « user ».</w:t>
       </w:r>
     </w:p>
     <w:p>
@@ -108,6 +126,18 @@
       </w:r>
       <w:r>
         <w:t xml:space="preserve"> API Backend</w:t>
+      </w:r>
+      <w:r>
+        <w:t xml:space="preserve">, Base de </w:t>
+      </w:r>
+      <w:r>
+        <w:t>données</w:t>
+      </w:r>
+      <w:r>
+        <w:t xml:space="preserve"> </w:t>
+      </w:r>
+      <w:r>
+        <w:t>(Tous pour les tests E2E)</w:t>
       </w:r>
     </w:p>
     <w:p>
@@ -162,76 +192,7 @@
         </w:numPr>
       </w:pPr>
       <w:r>
-        <w:t>…</w:t>
-      </w:r>
-    </w:p>
-    <w:p>
-      <w:pPr>
-        <w:pStyle w:val="Paragraphedeliste"/>
-        <w:numPr>
-          <w:ilvl w:val="0"/>
-          <w:numId w:val="1"/>
-        </w:numPr>
-      </w:pPr>
-      <w:r>
-        <w:t>…</w:t>
-      </w:r>
-    </w:p>
-    <w:p>
-      <w:pPr>
-        <w:pStyle w:val="Paragraphedeliste"/>
-        <w:numPr>
-          <w:ilvl w:val="0"/>
-          <w:numId w:val="1"/>
-        </w:numPr>
-      </w:pPr>
-      <w:r>
-        <w:t>Etc</w:t>
-      </w:r>
-    </w:p>
-    <w:p>
-      <w:r>
-        <w:rPr>
-          <w:b/>
-          <w:bCs/>
-          <w:u w:val="single"/>
-        </w:rPr>
-        <w:t>Cas non-</w:t>
-      </w:r>
-      <w:r>
-        <w:rPr>
-          <w:b/>
-          <w:bCs/>
-          <w:u w:val="single"/>
-        </w:rPr>
-        <w:t>accessible</w:t>
-      </w:r>
-      <w:r>
-        <w:t> :</w:t>
-      </w:r>
-    </w:p>
-    <w:p>
-      <w:pPr>
-        <w:pStyle w:val="Paragraphedeliste"/>
-        <w:numPr>
-          <w:ilvl w:val="0"/>
-          <w:numId w:val="2"/>
-        </w:numPr>
-      </w:pPr>
-      <w:r>
-        <w:t>…</w:t>
-      </w:r>
-    </w:p>
-    <w:p>
-      <w:pPr>
-        <w:pStyle w:val="Paragraphedeliste"/>
-        <w:numPr>
-          <w:ilvl w:val="0"/>
-          <w:numId w:val="2"/>
-        </w:numPr>
-      </w:pPr>
-      <w:r>
-        <w:t>Etc</w:t>
+        <w:t>Injection</w:t>
       </w:r>
     </w:p>
     <w:p>
@@ -262,9 +223,15 @@
           <w:ilvl w:val="0"/>
           <w:numId w:val="3"/>
         </w:numPr>
-      </w:pPr>
-      <w:r>
-        <w:t>…</w:t>
+        <w:rPr>
+          <w:lang w:val="en-US"/>
+        </w:rPr>
+      </w:pPr>
+      <w:r>
+        <w:rPr>
+          <w:lang w:val="en-US"/>
+        </w:rPr>
+        <w:t>Email correct, mdp incorrect</w:t>
       </w:r>
     </w:p>
     <w:p>
@@ -274,9 +241,63 @@
           <w:ilvl w:val="0"/>
           <w:numId w:val="3"/>
         </w:numPr>
-      </w:pPr>
-      <w:r>
-        <w:t>Etc</w:t>
+        <w:rPr>
+          <w:lang w:val="en-US"/>
+        </w:rPr>
+      </w:pPr>
+      <w:r>
+        <w:rPr>
+          <w:lang w:val="en-US"/>
+        </w:rPr>
+        <w:t>Email correct, mdp correct</w:t>
+      </w:r>
+    </w:p>
+    <w:p>
+      <w:pPr>
+        <w:pStyle w:val="Paragraphedeliste"/>
+        <w:numPr>
+          <w:ilvl w:val="0"/>
+          <w:numId w:val="3"/>
+        </w:numPr>
+        <w:rPr>
+          <w:lang w:val="en-US"/>
+        </w:rPr>
+      </w:pPr>
+      <w:r>
+        <w:rPr>
+          <w:lang w:val="en-US"/>
+        </w:rPr>
+        <w:t>Email incorrect, mdp correct</w:t>
+      </w:r>
+    </w:p>
+    <w:p>
+      <w:pPr>
+        <w:pStyle w:val="Paragraphedeliste"/>
+        <w:numPr>
+          <w:ilvl w:val="0"/>
+          <w:numId w:val="3"/>
+        </w:numPr>
+        <w:rPr>
+          <w:lang w:val="en-US"/>
+        </w:rPr>
+      </w:pPr>
+      <w:r>
+        <w:rPr>
+          <w:lang w:val="en-US"/>
+        </w:rPr>
+        <w:t>Email incorrect, mdp incorrect</w:t>
+      </w:r>
+    </w:p>
+    <w:p>
+      <w:pPr>
+        <w:pStyle w:val="Paragraphedeliste"/>
+        <w:numPr>
+          <w:ilvl w:val="0"/>
+          <w:numId w:val="3"/>
+        </w:numPr>
+      </w:pPr>
+      <w:r>
+        <w:t>Avec/sans cookie</w:t>
       </w:r>
     </w:p>
     <w:p>
@@ -303,9 +324,22 @@
     </w:p>
     <w:p>
       <w:r>
-        <w:t>Environnement local pour les tests unitaires.</w:t>
-      </w:r>
-    </w:p>
+        <w:t xml:space="preserve">Environnement local </w:t>
+      </w:r>
+      <w:r>
+        <w:t xml:space="preserve">et d’intégration </w:t>
+      </w:r>
+      <w:r>
+        <w:t>pour les tests unitaires.</w:t>
+      </w:r>
+    </w:p>
+    <w:p>
+      <w:bookmarkStart w:id="0" w:name="_Hlk183422413"/>
+      <w:r>
+        <w:t>L’environnement d’intégration utilise un workflow sur GitHub Actions.</w:t>
+      </w:r>
+    </w:p>
+    <w:bookmarkEnd w:id="0"/>
     <w:p>
       <w:pPr>
         <w:pStyle w:val="Titre"/>
@@ -321,7 +355,15 @@
     </w:p>
     <w:p>
       <w:r>
-        <w:t>Jeux de données invalide (mot de passe trop court, email non valide, email en doublon)</w:t>
+        <w:t xml:space="preserve">Jeux de données invalide (mot de passe trop court, </w:t>
+      </w:r>
+      <w:proofErr w:type="gramStart"/>
+      <w:r>
+        <w:t>email</w:t>
+      </w:r>
+      <w:proofErr w:type="gramEnd"/>
+      <w:r>
+        <w:t xml:space="preserve"> non valide, email en doublon)</w:t>
       </w:r>
     </w:p>
     <w:p>
@@ -347,10 +389,27 @@
     </w:p>
     <w:p>
       <w:r>
-        <w:t>Tests à réaliser avant chaque release</w:t>
+        <w:t>Tests</w:t>
+      </w:r>
+      <w:r>
+        <w:t xml:space="preserve"> unitaires</w:t>
+      </w:r>
+      <w:r>
+        <w:t xml:space="preserve"> avant chaque</w:t>
+      </w:r>
+      <w:r>
+        <w:t xml:space="preserve"> push</w:t>
       </w:r>
       <w:r>
         <w:t>.</w:t>
+      </w:r>
+    </w:p>
+    <w:p>
+      <w:r>
+        <w:t xml:space="preserve">Tests </w:t>
+      </w:r>
+      <w:r>
+        <w:t>E2E avant chaque release.</w:t>
       </w:r>
     </w:p>
     <w:sectPr>

</xml_diff>